<commit_message>
Enable paging of results from a Query By Service Path call. Fixed an issue in the authentication service so that the correct HTTP status code is returned. Updated and improved documentation after feedback from a training course.
</commit_message>
<xml_diff>
--- a/Documentation/Developer Guides/Connecting Consumers to HITS.docx
+++ b/Documentation/Developer Guides/Connecting Consumers to HITS.docx
@@ -1,6 +1,6 @@
 
 <file path=word/document.xml><?xml version="1.0" encoding="utf-8"?>
-<w:document xmlns:wpc="http://schemas.microsoft.com/office/word/2010/wordprocessingCanvas" xmlns:cx="http://schemas.microsoft.com/office/drawing/2014/chartex" xmlns:cx1="http://schemas.microsoft.com/office/drawing/2015/9/8/chartex" xmlns:cx2="http://schemas.microsoft.com/office/drawing/2015/10/21/chartex" xmlns:cx3="http://schemas.microsoft.com/office/drawing/2016/5/9/chartex" xmlns:cx4="http://schemas.microsoft.com/office/drawing/2016/5/10/chartex" xmlns:cx5="http://schemas.microsoft.com/office/drawing/2016/5/11/chartex" xmlns:cx6="http://schemas.microsoft.com/office/drawing/2016/5/12/chartex" xmlns:cx7="http://schemas.microsoft.com/office/drawing/2016/5/13/chartex" xmlns:cx8="http://schemas.microsoft.com/office/drawing/2016/5/14/chartex" xmlns:mc="http://schemas.openxmlformats.org/markup-compatibility/2006" xmlns:aink="http://schemas.microsoft.com/office/drawing/2016/ink" xmlns:o="urn:schemas-microsoft-com:office:office" xmlns:r="http://schemas.openxmlformats.org/officeDocument/2006/relationships" xmlns:m="http://schemas.openxmlformats.org/officeDocument/2006/math" xmlns:v="urn:schemas-microsoft-com:vml" xmlns:wp14="http://schemas.microsoft.com/office/word/2010/wordprocessingDrawing" xmlns:wp="http://schemas.openxmlformats.org/drawingml/2006/wordprocessingDrawing" xmlns:w10="urn:schemas-microsoft-com:office:word" xmlns:w="http://schemas.openxmlformats.org/wordprocessingml/2006/main" xmlns:w14="http://schemas.microsoft.com/office/word/2010/wordml" xmlns:w15="http://schemas.microsoft.com/office/word/2012/wordml" xmlns:w16se="http://schemas.microsoft.com/office/word/2015/wordml/symex" xmlns:wpg="http://schemas.microsoft.com/office/word/2010/wordprocessingGroup" xmlns:wpi="http://schemas.microsoft.com/office/word/2010/wordprocessingInk" xmlns:wne="http://schemas.microsoft.com/office/word/2006/wordml" xmlns:wps="http://schemas.microsoft.com/office/word/2010/wordprocessingShape" mc:Ignorable="w14 w15 w16se wp14">
+<w:document xmlns:wpc="http://schemas.microsoft.com/office/word/2010/wordprocessingCanvas" xmlns:cx="http://schemas.microsoft.com/office/drawing/2014/chartex" xmlns:cx1="http://schemas.microsoft.com/office/drawing/2015/9/8/chartex" xmlns:cx2="http://schemas.microsoft.com/office/drawing/2015/10/21/chartex" xmlns:cx3="http://schemas.microsoft.com/office/drawing/2016/5/9/chartex" xmlns:cx4="http://schemas.microsoft.com/office/drawing/2016/5/10/chartex" xmlns:cx5="http://schemas.microsoft.com/office/drawing/2016/5/11/chartex" xmlns:cx6="http://schemas.microsoft.com/office/drawing/2016/5/12/chartex" xmlns:cx7="http://schemas.microsoft.com/office/drawing/2016/5/13/chartex" xmlns:cx8="http://schemas.microsoft.com/office/drawing/2016/5/14/chartex" xmlns:mc="http://schemas.openxmlformats.org/markup-compatibility/2006" xmlns:aink="http://schemas.microsoft.com/office/drawing/2016/ink" xmlns:am3d="http://schemas.microsoft.com/office/drawing/2017/model3d" xmlns:o="urn:schemas-microsoft-com:office:office" xmlns:r="http://schemas.openxmlformats.org/officeDocument/2006/relationships" xmlns:m="http://schemas.openxmlformats.org/officeDocument/2006/math" xmlns:v="urn:schemas-microsoft-com:vml" xmlns:wp14="http://schemas.microsoft.com/office/word/2010/wordprocessingDrawing" xmlns:wp="http://schemas.openxmlformats.org/drawingml/2006/wordprocessingDrawing" xmlns:w10="urn:schemas-microsoft-com:office:word" xmlns:w="http://schemas.openxmlformats.org/wordprocessingml/2006/main" xmlns:w14="http://schemas.microsoft.com/office/word/2010/wordml" xmlns:w15="http://schemas.microsoft.com/office/word/2012/wordml" xmlns:w16cid="http://schemas.microsoft.com/office/word/2016/wordml/cid" xmlns:w16se="http://schemas.microsoft.com/office/word/2015/wordml/symex" xmlns:wpg="http://schemas.microsoft.com/office/word/2010/wordprocessingGroup" xmlns:wpi="http://schemas.microsoft.com/office/word/2010/wordprocessingInk" xmlns:wne="http://schemas.microsoft.com/office/word/2006/wordml" xmlns:wps="http://schemas.microsoft.com/office/word/2010/wordprocessingShape" mc:Ignorable="w14 w15 w16se w16cid wp14">
   <w:body>
     <w:p>
       <w:pPr>
@@ -44,14 +44,38 @@
         <w:t xml:space="preserve"> in HITS</w:t>
       </w:r>
       <w:r>
-        <w:t xml:space="preserve">. An account can be requested from the following link: </w:t>
+        <w:t>. A</w:t>
+      </w:r>
+      <w:r>
+        <w:t xml:space="preserve"> test</w:t>
+      </w:r>
+      <w:r>
+        <w:t xml:space="preserve"> account</w:t>
+      </w:r>
+      <w:r>
+        <w:t xml:space="preserve"> is available that</w:t>
+      </w:r>
+      <w:r>
+        <w:t xml:space="preserve"> can be </w:t>
+      </w:r>
+      <w:r>
+        <w:t>referenced</w:t>
+      </w:r>
+      <w:r>
+        <w:t xml:space="preserve"> </w:t>
+      </w:r>
+      <w:r>
+        <w:t>using</w:t>
+      </w:r>
+      <w:r>
+        <w:t xml:space="preserve"> the following link: </w:t>
       </w:r>
       <w:hyperlink r:id="rId6" w:history="1">
         <w:r>
           <w:rPr>
             <w:rStyle w:val="Hyperlink"/>
           </w:rPr>
-          <w:t>http://hits.nsip.edu.au/dashboard/index.html</w:t>
+          <w:t>http://hits.nsip.edu.au/dashboard/start.html?id=61948e7b-e000-4708-8daa-f061f97b6b29</w:t>
         </w:r>
       </w:hyperlink>
       <w:r>
@@ -76,7 +100,12 @@
         <w:t>The rest of this document assumes that you have an account</w:t>
       </w:r>
       <w:r>
-        <w:t xml:space="preserve"> (with an appropriate account URL) and have logged in.</w:t>
+        <w:t xml:space="preserve"> (with an appropriate account URL) and </w:t>
+      </w:r>
+      <w:bookmarkStart w:id="0" w:name="_GoBack"/>
+      <w:bookmarkEnd w:id="0"/>
+      <w:r>
+        <w:t>have logged in.</w:t>
       </w:r>
     </w:p>
     <w:p>
@@ -84,10 +113,7 @@
         <w:pStyle w:val="Heading1"/>
       </w:pPr>
       <w:r>
-        <w:t xml:space="preserve">HITS </w:t>
-      </w:r>
-      <w:r>
-        <w:t>Database</w:t>
+        <w:t>HITS Database</w:t>
       </w:r>
     </w:p>
     <w:p>
@@ -101,7 +127,15 @@
         <w:t xml:space="preserve"> listed, one will need to be created. Creating a new database takes a few minutes to complete as sample data is generated</w:t>
       </w:r>
       <w:r>
-        <w:t xml:space="preserve"> and the database is populated. Once the Status changes from “wip” to “complete”, the database is ready for use.</w:t>
+        <w:t xml:space="preserve"> and the database is populated. Once the Status changes from “</w:t>
+      </w:r>
+      <w:proofErr w:type="spellStart"/>
+      <w:r>
+        <w:t>wip</w:t>
+      </w:r>
+      <w:proofErr w:type="spellEnd"/>
+      <w:r>
+        <w:t>” to “complete”, the database is ready for use.</w:t>
       </w:r>
     </w:p>
     <w:p/>
@@ -190,27 +224,18 @@
         <w:fldChar w:fldCharType="end"/>
       </w:r>
       <w:r>
-        <w:t>: HITS d</w:t>
-      </w:r>
-      <w:r>
-        <w:t>atabase</w:t>
+        <w:t>: HITS database</w:t>
       </w:r>
       <w:r>
         <w:t>s</w:t>
       </w:r>
       <w:r>
-        <w:t xml:space="preserve"> </w:t>
-      </w:r>
-      <w:r>
-        <w:t>page</w:t>
+        <w:t xml:space="preserve"> page</w:t>
       </w:r>
     </w:p>
     <w:p>
       <w:r>
-        <w:t>Select one of the databases listed in the “Existing Databases” list to view the details page for that database (along with the SIF Environment information)</w:t>
-      </w:r>
-      <w:r>
-        <w:t>.</w:t>
+        <w:t>Select one of the databases listed in the “Existing Databases” list to view the details page for that database (along with the SIF Environment information).</w:t>
       </w:r>
     </w:p>
     <w:p/>
@@ -300,16 +325,7 @@
         <w:fldChar w:fldCharType="end"/>
       </w:r>
       <w:r>
-        <w:t xml:space="preserve">: </w:t>
-      </w:r>
-      <w:r>
-        <w:t xml:space="preserve">HITS </w:t>
-      </w:r>
-      <w:r>
-        <w:t>database information p</w:t>
-      </w:r>
-      <w:r>
-        <w:t>age</w:t>
+        <w:t>: HITS database information page</w:t>
       </w:r>
     </w:p>
     <w:p>
@@ -343,7 +359,15 @@
         <w:t xml:space="preserve">update properties in </w:t>
       </w:r>
       <w:r>
-        <w:t>the SifFramework.config file (associated with your Consumer)</w:t>
+        <w:t xml:space="preserve">the </w:t>
+      </w:r>
+      <w:proofErr w:type="spellStart"/>
+      <w:r>
+        <w:t>SifFramework.config</w:t>
+      </w:r>
+      <w:proofErr w:type="spellEnd"/>
+      <w:r>
+        <w:t xml:space="preserve"> file (associated with your Consumer)</w:t>
       </w:r>
       <w:r>
         <w:t xml:space="preserve"> </w:t>
@@ -364,13 +388,748 @@
         <w:t xml:space="preserve">maps the </w:t>
       </w:r>
       <w:r>
+        <w:t xml:space="preserve">HITS Database Information page </w:t>
+      </w:r>
+      <w:r>
+        <w:t xml:space="preserve">properties with those of the </w:t>
+      </w:r>
+      <w:proofErr w:type="spellStart"/>
+      <w:r>
+        <w:t>SifFramework.config</w:t>
+      </w:r>
+      <w:proofErr w:type="spellEnd"/>
+      <w:r>
+        <w:t xml:space="preserve"> file.</w:t>
+      </w:r>
+    </w:p>
+    <w:p/>
+    <w:tbl>
+      <w:tblPr>
+        <w:tblStyle w:val="TableGrid"/>
+        <w:tblW w:w="0" w:type="auto"/>
+        <w:jc w:val="center"/>
+        <w:tblLook w:val="04A0" w:firstRow="1" w:lastRow="0" w:firstColumn="1" w:lastColumn="0" w:noHBand="0" w:noVBand="1"/>
+      </w:tblPr>
+      <w:tblGrid>
+        <w:gridCol w:w="2644"/>
+        <w:gridCol w:w="5440"/>
+      </w:tblGrid>
+      <w:tr>
+        <w:trPr>
+          <w:trHeight w:val="397"/>
+          <w:jc w:val="center"/>
+        </w:trPr>
+        <w:tc>
+          <w:tcPr>
+            <w:tcW w:w="2644" w:type="dxa"/>
+            <w:shd w:val="clear" w:color="auto" w:fill="F2F2F2" w:themeFill="background1" w:themeFillShade="F2"/>
+            <w:vAlign w:val="center"/>
+          </w:tcPr>
+          <w:p>
+            <w:pPr>
+              <w:rPr>
+                <w:b/>
+                <w:sz w:val="20"/>
+                <w:szCs w:val="20"/>
+              </w:rPr>
+            </w:pPr>
+            <w:r>
+              <w:rPr>
+                <w:b/>
+                <w:sz w:val="20"/>
+                <w:szCs w:val="20"/>
+              </w:rPr>
+              <w:t>HITS Dashboard</w:t>
+            </w:r>
+          </w:p>
+        </w:tc>
+        <w:tc>
+          <w:tcPr>
+            <w:tcW w:w="4813" w:type="dxa"/>
+            <w:shd w:val="clear" w:color="auto" w:fill="F2F2F2" w:themeFill="background1" w:themeFillShade="F2"/>
+            <w:vAlign w:val="center"/>
+          </w:tcPr>
+          <w:p>
+            <w:pPr>
+              <w:rPr>
+                <w:b/>
+                <w:sz w:val="20"/>
+                <w:szCs w:val="20"/>
+              </w:rPr>
+            </w:pPr>
+            <w:proofErr w:type="spellStart"/>
+            <w:r>
+              <w:rPr>
+                <w:b/>
+                <w:sz w:val="20"/>
+                <w:szCs w:val="20"/>
+              </w:rPr>
+              <w:t>SifFramework.config</w:t>
+            </w:r>
+            <w:proofErr w:type="spellEnd"/>
+          </w:p>
+        </w:tc>
+      </w:tr>
+      <w:tr>
+        <w:trPr>
+          <w:trHeight w:val="397"/>
+          <w:jc w:val="center"/>
+        </w:trPr>
+        <w:tc>
+          <w:tcPr>
+            <w:tcW w:w="2644" w:type="dxa"/>
+            <w:vAlign w:val="center"/>
+          </w:tcPr>
+          <w:p>
+            <w:pPr>
+              <w:rPr>
+                <w:sz w:val="20"/>
+                <w:szCs w:val="20"/>
+              </w:rPr>
+            </w:pPr>
+            <w:r>
+              <w:rPr>
+                <w:rFonts w:ascii="Helvetica" w:hAnsi="Helvetica" w:cs="Helvetica"/>
+                <w:color w:val="333333"/>
+                <w:sz w:val="21"/>
+                <w:szCs w:val="21"/>
+                <w:shd w:val="clear" w:color="auto" w:fill="F9F9F9"/>
+              </w:rPr>
+              <w:t>P</w:t>
+            </w:r>
+            <w:r>
+              <w:rPr>
+                <w:rFonts w:ascii="Helvetica" w:hAnsi="Helvetica" w:cs="Helvetica"/>
+                <w:color w:val="333333"/>
+                <w:sz w:val="21"/>
+                <w:szCs w:val="21"/>
+                <w:shd w:val="clear" w:color="auto" w:fill="F9F9F9"/>
+              </w:rPr>
+              <w:t>assword</w:t>
+            </w:r>
+          </w:p>
+        </w:tc>
+        <w:tc>
+          <w:tcPr>
+            <w:tcW w:w="4813" w:type="dxa"/>
+            <w:vAlign w:val="center"/>
+          </w:tcPr>
+          <w:p>
+            <w:pPr>
+              <w:rPr>
+                <w:sz w:val="20"/>
+                <w:szCs w:val="20"/>
+              </w:rPr>
+            </w:pPr>
+            <w:proofErr w:type="spellStart"/>
+            <w:proofErr w:type="gramStart"/>
+            <w:r>
+              <w:rPr>
+                <w:rFonts w:ascii="Consolas" w:hAnsi="Consolas" w:cs="Consolas"/>
+                <w:color w:val="0000FF"/>
+                <w:sz w:val="19"/>
+                <w:szCs w:val="19"/>
+                <w:highlight w:val="white"/>
+              </w:rPr>
+              <w:t>consumer.environment</w:t>
+            </w:r>
+            <w:proofErr w:type="gramEnd"/>
+            <w:r>
+              <w:rPr>
+                <w:rFonts w:ascii="Consolas" w:hAnsi="Consolas" w:cs="Consolas"/>
+                <w:color w:val="0000FF"/>
+                <w:sz w:val="19"/>
+                <w:szCs w:val="19"/>
+                <w:highlight w:val="white"/>
+              </w:rPr>
+              <w:t>.sharedSecret</w:t>
+            </w:r>
+            <w:proofErr w:type="spellEnd"/>
+          </w:p>
+        </w:tc>
+      </w:tr>
+      <w:tr>
+        <w:trPr>
+          <w:trHeight w:val="397"/>
+          <w:jc w:val="center"/>
+        </w:trPr>
+        <w:tc>
+          <w:tcPr>
+            <w:tcW w:w="2644" w:type="dxa"/>
+            <w:vAlign w:val="center"/>
+          </w:tcPr>
+          <w:p>
+            <w:pPr>
+              <w:rPr>
+                <w:sz w:val="20"/>
+                <w:szCs w:val="20"/>
+              </w:rPr>
+            </w:pPr>
+            <w:r>
+              <w:rPr>
+                <w:rFonts w:ascii="Helvetica" w:hAnsi="Helvetica" w:cs="Helvetica"/>
+                <w:color w:val="333333"/>
+                <w:sz w:val="21"/>
+                <w:szCs w:val="21"/>
+                <w:shd w:val="clear" w:color="auto" w:fill="F9F9F9"/>
+              </w:rPr>
+              <w:t>Create Environment URL</w:t>
+            </w:r>
+          </w:p>
+        </w:tc>
+        <w:tc>
+          <w:tcPr>
+            <w:tcW w:w="4813" w:type="dxa"/>
+            <w:vAlign w:val="center"/>
+          </w:tcPr>
+          <w:p>
+            <w:pPr>
+              <w:rPr>
+                <w:sz w:val="20"/>
+                <w:szCs w:val="20"/>
+              </w:rPr>
+            </w:pPr>
+            <w:r>
+              <w:rPr>
+                <w:rFonts w:ascii="Consolas" w:hAnsi="Consolas" w:cs="Consolas"/>
+                <w:color w:val="0000FF"/>
+                <w:sz w:val="19"/>
+                <w:szCs w:val="19"/>
+                <w:highlight w:val="white"/>
+              </w:rPr>
+              <w:t>consumer.environment.url</w:t>
+            </w:r>
+          </w:p>
+        </w:tc>
+      </w:tr>
+      <w:tr>
+        <w:trPr>
+          <w:trHeight w:val="397"/>
+          <w:jc w:val="center"/>
+        </w:trPr>
+        <w:tc>
+          <w:tcPr>
+            <w:tcW w:w="2644" w:type="dxa"/>
+            <w:vAlign w:val="center"/>
+          </w:tcPr>
+          <w:p>
+            <w:pPr>
+              <w:rPr>
+                <w:sz w:val="20"/>
+                <w:szCs w:val="20"/>
+              </w:rPr>
+            </w:pPr>
+            <w:r>
+              <w:rPr>
+                <w:rFonts w:ascii="Helvetica" w:hAnsi="Helvetica" w:cs="Helvetica"/>
+                <w:color w:val="333333"/>
+                <w:sz w:val="21"/>
+                <w:szCs w:val="21"/>
+                <w:shd w:val="clear" w:color="auto" w:fill="FFFFFF"/>
+              </w:rPr>
+              <w:t>A</w:t>
+            </w:r>
+            <w:r>
+              <w:rPr>
+                <w:rFonts w:ascii="Helvetica" w:hAnsi="Helvetica" w:cs="Helvetica"/>
+                <w:color w:val="333333"/>
+                <w:sz w:val="21"/>
+                <w:szCs w:val="21"/>
+                <w:shd w:val="clear" w:color="auto" w:fill="FFFFFF"/>
+              </w:rPr>
+              <w:t>pplication</w:t>
+            </w:r>
+            <w:r>
+              <w:rPr>
+                <w:rFonts w:ascii="Helvetica" w:hAnsi="Helvetica" w:cs="Helvetica"/>
+                <w:color w:val="333333"/>
+                <w:sz w:val="21"/>
+                <w:szCs w:val="21"/>
+                <w:shd w:val="clear" w:color="auto" w:fill="FFFFFF"/>
+              </w:rPr>
+              <w:t xml:space="preserve"> </w:t>
+            </w:r>
+            <w:r>
+              <w:rPr>
+                <w:rFonts w:ascii="Helvetica" w:hAnsi="Helvetica" w:cs="Helvetica"/>
+                <w:color w:val="333333"/>
+                <w:sz w:val="21"/>
+                <w:szCs w:val="21"/>
+                <w:shd w:val="clear" w:color="auto" w:fill="FFFFFF"/>
+              </w:rPr>
+              <w:t>Key</w:t>
+            </w:r>
+          </w:p>
+        </w:tc>
+        <w:tc>
+          <w:tcPr>
+            <w:tcW w:w="4813" w:type="dxa"/>
+            <w:vAlign w:val="center"/>
+          </w:tcPr>
+          <w:p>
+            <w:pPr>
+              <w:rPr>
+                <w:sz w:val="20"/>
+                <w:szCs w:val="20"/>
+              </w:rPr>
+            </w:pPr>
+            <w:proofErr w:type="spellStart"/>
+            <w:proofErr w:type="gramStart"/>
+            <w:r>
+              <w:rPr>
+                <w:rFonts w:ascii="Consolas" w:hAnsi="Consolas" w:cs="Consolas"/>
+                <w:color w:val="0000FF"/>
+                <w:sz w:val="19"/>
+                <w:szCs w:val="19"/>
+                <w:highlight w:val="white"/>
+              </w:rPr>
+              <w:t>consumer.environment</w:t>
+            </w:r>
+            <w:proofErr w:type="gramEnd"/>
+            <w:r>
+              <w:rPr>
+                <w:rFonts w:ascii="Consolas" w:hAnsi="Consolas" w:cs="Consolas"/>
+                <w:color w:val="0000FF"/>
+                <w:sz w:val="19"/>
+                <w:szCs w:val="19"/>
+                <w:highlight w:val="white"/>
+              </w:rPr>
+              <w:t>.template.applicationKey</w:t>
+            </w:r>
+            <w:proofErr w:type="spellEnd"/>
+          </w:p>
+        </w:tc>
+      </w:tr>
+      <w:tr>
+        <w:trPr>
+          <w:trHeight w:val="397"/>
+          <w:jc w:val="center"/>
+        </w:trPr>
+        <w:tc>
+          <w:tcPr>
+            <w:tcW w:w="2644" w:type="dxa"/>
+            <w:vAlign w:val="center"/>
+          </w:tcPr>
+          <w:p>
+            <w:pPr>
+              <w:rPr>
+                <w:sz w:val="20"/>
+                <w:szCs w:val="20"/>
+              </w:rPr>
+            </w:pPr>
+            <w:r>
+              <w:rPr>
+                <w:rFonts w:ascii="Helvetica" w:hAnsi="Helvetica" w:cs="Helvetica"/>
+                <w:color w:val="333333"/>
+                <w:sz w:val="21"/>
+                <w:szCs w:val="21"/>
+                <w:shd w:val="clear" w:color="auto" w:fill="FFFFFF"/>
+              </w:rPr>
+              <w:t>S</w:t>
+            </w:r>
+            <w:r>
+              <w:rPr>
+                <w:rFonts w:ascii="Helvetica" w:hAnsi="Helvetica" w:cs="Helvetica"/>
+                <w:color w:val="333333"/>
+                <w:sz w:val="21"/>
+                <w:szCs w:val="21"/>
+                <w:shd w:val="clear" w:color="auto" w:fill="FFFFFF"/>
+              </w:rPr>
+              <w:t>olution</w:t>
+            </w:r>
+            <w:r>
+              <w:rPr>
+                <w:rFonts w:ascii="Helvetica" w:hAnsi="Helvetica" w:cs="Helvetica"/>
+                <w:color w:val="333333"/>
+                <w:sz w:val="21"/>
+                <w:szCs w:val="21"/>
+                <w:shd w:val="clear" w:color="auto" w:fill="FFFFFF"/>
+              </w:rPr>
+              <w:t xml:space="preserve"> ID</w:t>
+            </w:r>
+          </w:p>
+        </w:tc>
+        <w:tc>
+          <w:tcPr>
+            <w:tcW w:w="4813" w:type="dxa"/>
+            <w:vAlign w:val="center"/>
+          </w:tcPr>
+          <w:p>
+            <w:pPr>
+              <w:rPr>
+                <w:sz w:val="20"/>
+                <w:szCs w:val="20"/>
+              </w:rPr>
+            </w:pPr>
+            <w:proofErr w:type="spellStart"/>
+            <w:proofErr w:type="gramStart"/>
+            <w:r>
+              <w:rPr>
+                <w:rFonts w:ascii="Consolas" w:hAnsi="Consolas" w:cs="Consolas"/>
+                <w:color w:val="0000FF"/>
+                <w:sz w:val="19"/>
+                <w:szCs w:val="19"/>
+                <w:highlight w:val="white"/>
+              </w:rPr>
+              <w:t>consumer.environment</w:t>
+            </w:r>
+            <w:proofErr w:type="gramEnd"/>
+            <w:r>
+              <w:rPr>
+                <w:rFonts w:ascii="Consolas" w:hAnsi="Consolas" w:cs="Consolas"/>
+                <w:color w:val="0000FF"/>
+                <w:sz w:val="19"/>
+                <w:szCs w:val="19"/>
+                <w:highlight w:val="white"/>
+              </w:rPr>
+              <w:t>.template.solutionId</w:t>
+            </w:r>
+            <w:proofErr w:type="spellEnd"/>
+          </w:p>
+        </w:tc>
+      </w:tr>
+      <w:tr>
+        <w:trPr>
+          <w:trHeight w:val="397"/>
+          <w:jc w:val="center"/>
+        </w:trPr>
+        <w:tc>
+          <w:tcPr>
+            <w:tcW w:w="2644" w:type="dxa"/>
+            <w:vAlign w:val="center"/>
+          </w:tcPr>
+          <w:p>
+            <w:pPr>
+              <w:rPr>
+                <w:sz w:val="20"/>
+                <w:szCs w:val="20"/>
+              </w:rPr>
+            </w:pPr>
+            <w:r>
+              <w:rPr>
+                <w:rFonts w:ascii="Helvetica" w:hAnsi="Helvetica" w:cs="Helvetica"/>
+                <w:color w:val="333333"/>
+                <w:sz w:val="21"/>
+                <w:szCs w:val="21"/>
+                <w:shd w:val="clear" w:color="auto" w:fill="F9F9F9"/>
+              </w:rPr>
+              <w:t>U</w:t>
+            </w:r>
+            <w:r>
+              <w:rPr>
+                <w:rFonts w:ascii="Helvetica" w:hAnsi="Helvetica" w:cs="Helvetica"/>
+                <w:color w:val="333333"/>
+                <w:sz w:val="21"/>
+                <w:szCs w:val="21"/>
+                <w:shd w:val="clear" w:color="auto" w:fill="F9F9F9"/>
+              </w:rPr>
+              <w:t>ser</w:t>
+            </w:r>
+            <w:r>
+              <w:rPr>
+                <w:rFonts w:ascii="Helvetica" w:hAnsi="Helvetica" w:cs="Helvetica"/>
+                <w:color w:val="333333"/>
+                <w:sz w:val="21"/>
+                <w:szCs w:val="21"/>
+                <w:shd w:val="clear" w:color="auto" w:fill="F9F9F9"/>
+              </w:rPr>
+              <w:t xml:space="preserve"> </w:t>
+            </w:r>
+            <w:r>
+              <w:rPr>
+                <w:rFonts w:ascii="Helvetica" w:hAnsi="Helvetica" w:cs="Helvetica"/>
+                <w:color w:val="333333"/>
+                <w:sz w:val="21"/>
+                <w:szCs w:val="21"/>
+                <w:shd w:val="clear" w:color="auto" w:fill="F9F9F9"/>
+              </w:rPr>
+              <w:t>Token</w:t>
+            </w:r>
+          </w:p>
+        </w:tc>
+        <w:tc>
+          <w:tcPr>
+            <w:tcW w:w="4813" w:type="dxa"/>
+            <w:vAlign w:val="center"/>
+          </w:tcPr>
+          <w:p>
+            <w:pPr>
+              <w:rPr>
+                <w:sz w:val="20"/>
+                <w:szCs w:val="20"/>
+              </w:rPr>
+            </w:pPr>
+            <w:proofErr w:type="spellStart"/>
+            <w:proofErr w:type="gramStart"/>
+            <w:r>
+              <w:rPr>
+                <w:rFonts w:ascii="Consolas" w:hAnsi="Consolas" w:cs="Consolas"/>
+                <w:color w:val="0000FF"/>
+                <w:sz w:val="19"/>
+                <w:szCs w:val="19"/>
+                <w:highlight w:val="white"/>
+              </w:rPr>
+              <w:t>consumer.environment</w:t>
+            </w:r>
+            <w:proofErr w:type="gramEnd"/>
+            <w:r>
+              <w:rPr>
+                <w:rFonts w:ascii="Consolas" w:hAnsi="Consolas" w:cs="Consolas"/>
+                <w:color w:val="0000FF"/>
+                <w:sz w:val="19"/>
+                <w:szCs w:val="19"/>
+                <w:highlight w:val="white"/>
+              </w:rPr>
+              <w:t>.template.userToken</w:t>
+            </w:r>
+            <w:proofErr w:type="spellEnd"/>
+          </w:p>
+        </w:tc>
+      </w:tr>
+      <w:tr>
+        <w:trPr>
+          <w:trHeight w:val="397"/>
+          <w:jc w:val="center"/>
+        </w:trPr>
+        <w:tc>
+          <w:tcPr>
+            <w:tcW w:w="2644" w:type="dxa"/>
+            <w:vAlign w:val="center"/>
+          </w:tcPr>
+          <w:p>
+            <w:pPr>
+              <w:rPr>
+                <w:rFonts w:ascii="Helvetica" w:hAnsi="Helvetica" w:cs="Helvetica"/>
+                <w:color w:val="333333"/>
+                <w:sz w:val="21"/>
+                <w:szCs w:val="21"/>
+                <w:shd w:val="clear" w:color="auto" w:fill="F9F9F9"/>
+              </w:rPr>
+            </w:pPr>
+            <w:proofErr w:type="spellStart"/>
+            <w:r>
+              <w:rPr>
+                <w:rFonts w:ascii="Helvetica" w:hAnsi="Helvetica" w:cs="Helvetica"/>
+                <w:color w:val="333333"/>
+                <w:sz w:val="21"/>
+                <w:szCs w:val="21"/>
+                <w:shd w:val="clear" w:color="auto" w:fill="F9F9F9"/>
+              </w:rPr>
+              <w:t>Auth</w:t>
+            </w:r>
+            <w:proofErr w:type="spellEnd"/>
+            <w:r>
+              <w:rPr>
+                <w:rFonts w:ascii="Helvetica" w:hAnsi="Helvetica" w:cs="Helvetica"/>
+                <w:color w:val="333333"/>
+                <w:sz w:val="21"/>
+                <w:szCs w:val="21"/>
+                <w:shd w:val="clear" w:color="auto" w:fill="F9F9F9"/>
+              </w:rPr>
+              <w:t xml:space="preserve"> Method</w:t>
+            </w:r>
+          </w:p>
+        </w:tc>
+        <w:tc>
+          <w:tcPr>
+            <w:tcW w:w="4813" w:type="dxa"/>
+            <w:vAlign w:val="center"/>
+          </w:tcPr>
+          <w:p>
+            <w:pPr>
+              <w:rPr>
+                <w:rFonts w:ascii="Consolas" w:hAnsi="Consolas" w:cs="Consolas"/>
+                <w:color w:val="0000FF"/>
+                <w:sz w:val="19"/>
+                <w:szCs w:val="19"/>
+                <w:highlight w:val="white"/>
+              </w:rPr>
+            </w:pPr>
+            <w:proofErr w:type="spellStart"/>
+            <w:proofErr w:type="gramStart"/>
+            <w:r>
+              <w:rPr>
+                <w:rFonts w:ascii="Consolas" w:hAnsi="Consolas" w:cs="Consolas"/>
+                <w:color w:val="0000FF"/>
+                <w:sz w:val="19"/>
+                <w:szCs w:val="19"/>
+              </w:rPr>
+              <w:t>consumer.environment</w:t>
+            </w:r>
+            <w:proofErr w:type="gramEnd"/>
+            <w:r>
+              <w:rPr>
+                <w:rFonts w:ascii="Consolas" w:hAnsi="Consolas" w:cs="Consolas"/>
+                <w:color w:val="0000FF"/>
+                <w:sz w:val="19"/>
+                <w:szCs w:val="19"/>
+              </w:rPr>
+              <w:t>.template.authenticationMethod</w:t>
+            </w:r>
+            <w:proofErr w:type="spellEnd"/>
+          </w:p>
+        </w:tc>
+      </w:tr>
+    </w:tbl>
+    <w:p/>
+    <w:p>
+      <w:r>
+        <w:t>If the</w:t>
+      </w:r>
+      <w:r>
+        <w:t>re are values provided for</w:t>
+      </w:r>
+      <w:r>
+        <w:t xml:space="preserve"> “S</w:t>
+      </w:r>
+      <w:r>
+        <w:t>ession</w:t>
+      </w:r>
+      <w:r>
+        <w:t xml:space="preserve"> </w:t>
+      </w:r>
+      <w:r>
+        <w:t xml:space="preserve">Token” and “Environment URL” </w:t>
+      </w:r>
+      <w:r>
+        <w:t>in</w:t>
+      </w:r>
+      <w:r>
+        <w:t xml:space="preserve"> the </w:t>
+      </w:r>
+      <w:r>
+        <w:t xml:space="preserve">HITS Database Information page </w:t>
+      </w:r>
+      <w:r>
+        <w:t>(</w:t>
+      </w:r>
+      <w:r>
+        <w:t>2</w:t>
+      </w:r>
+      <w:r>
+        <w:t>),</w:t>
+      </w:r>
+      <w:r>
+        <w:t xml:space="preserve"> then </w:t>
+      </w:r>
+      <w:r>
+        <w:t>a SIF Environment ha</w:t>
+      </w:r>
+      <w:r>
+        <w:t xml:space="preserve">s </w:t>
+      </w:r>
+      <w:r>
+        <w:t>previously been</w:t>
+      </w:r>
+      <w:r>
+        <w:t xml:space="preserve"> created </w:t>
+      </w:r>
+      <w:r>
+        <w:t xml:space="preserve">which you will need </w:t>
+      </w:r>
+      <w:r>
+        <w:t xml:space="preserve">your </w:t>
+      </w:r>
+      <w:r>
+        <w:t>C</w:t>
+      </w:r>
+      <w:r>
+        <w:t>onsumer to connect to. In this case</w:t>
+      </w:r>
+      <w:r>
+        <w:t>,</w:t>
+      </w:r>
+      <w:r>
+        <w:t xml:space="preserve"> you need to </w:t>
+      </w:r>
+      <w:r>
+        <w:t xml:space="preserve">add a </w:t>
+      </w:r>
+      <w:r>
+        <w:rPr>
+          <w:rFonts w:ascii="Consolas" w:hAnsi="Consolas" w:cs="Consolas"/>
+          <w:color w:val="0000FF"/>
+          <w:sz w:val="19"/>
+          <w:szCs w:val="19"/>
+          <w:highlight w:val="white"/>
+        </w:rPr>
+        <w:t>&lt;</w:t>
+      </w:r>
+      <w:r>
+        <w:rPr>
+          <w:rFonts w:ascii="Consolas" w:hAnsi="Consolas" w:cs="Consolas"/>
+          <w:color w:val="A31515"/>
+          <w:sz w:val="19"/>
+          <w:szCs w:val="19"/>
+          <w:highlight w:val="white"/>
+        </w:rPr>
+        <w:t>session</w:t>
+      </w:r>
+      <w:r>
+        <w:rPr>
+          <w:rFonts w:ascii="Consolas" w:hAnsi="Consolas" w:cs="Consolas"/>
+          <w:color w:val="0000FF"/>
+          <w:sz w:val="19"/>
+          <w:szCs w:val="19"/>
+          <w:highlight w:val="white"/>
+        </w:rPr>
+        <w:t>&gt;</w:t>
+      </w:r>
+      <w:r>
+        <w:t xml:space="preserve"> element as a child of the </w:t>
+      </w:r>
+      <w:r>
+        <w:rPr>
+          <w:rFonts w:ascii="Consolas" w:hAnsi="Consolas" w:cs="Consolas"/>
+          <w:color w:val="0000FF"/>
+          <w:sz w:val="19"/>
+          <w:szCs w:val="19"/>
+          <w:highlight w:val="white"/>
+        </w:rPr>
+        <w:t>&lt;</w:t>
+      </w:r>
+      <w:r>
+        <w:rPr>
+          <w:rFonts w:ascii="Consolas" w:hAnsi="Consolas" w:cs="Consolas"/>
+          <w:color w:val="A31515"/>
+          <w:sz w:val="19"/>
+          <w:szCs w:val="19"/>
+          <w:highlight w:val="white"/>
+        </w:rPr>
+        <w:t>sessions</w:t>
+      </w:r>
+      <w:r>
+        <w:rPr>
+          <w:rFonts w:ascii="Consolas" w:hAnsi="Consolas" w:cs="Consolas"/>
+          <w:color w:val="0000FF"/>
+          <w:sz w:val="19"/>
+          <w:szCs w:val="19"/>
+          <w:highlight w:val="white"/>
+        </w:rPr>
+        <w:t>&gt;</w:t>
+      </w:r>
+      <w:r>
+        <w:t xml:space="preserve"> element in the </w:t>
+      </w:r>
+      <w:proofErr w:type="spellStart"/>
+      <w:r>
+        <w:t>SifFramework.config</w:t>
+      </w:r>
+      <w:proofErr w:type="spellEnd"/>
+      <w:r>
+        <w:t xml:space="preserve"> file, and </w:t>
+      </w:r>
+      <w:r>
+        <w:t>set the following additional properties</w:t>
+      </w:r>
+      <w:r>
+        <w:t xml:space="preserve"> from the </w:t>
+      </w:r>
+      <w:r>
         <w:t>HITS Database Information page</w:t>
       </w:r>
       <w:r>
-        <w:t xml:space="preserve"> </w:t>
-      </w:r>
-      <w:r>
-        <w:t>properties with those of the SifFramework.config file.</w:t>
+        <w:t>.</w:t>
       </w:r>
     </w:p>
     <w:p/>
@@ -410,6 +1169,7 @@
                 <w:sz w:val="20"/>
                 <w:szCs w:val="20"/>
               </w:rPr>
+              <w:lastRenderedPageBreak/>
               <w:t>HITS Dashboard</w:t>
             </w:r>
           </w:p>
@@ -430,11 +1190,38 @@
             </w:pPr>
             <w:r>
               <w:rPr>
+                <w:rFonts w:ascii="Consolas" w:hAnsi="Consolas" w:cs="Consolas"/>
+                <w:color w:val="0000FF"/>
+                <w:sz w:val="19"/>
+                <w:szCs w:val="19"/>
+              </w:rPr>
+              <w:t>&lt;</w:t>
+            </w:r>
+            <w:r>
+              <w:rPr>
+                <w:rFonts w:ascii="Consolas" w:hAnsi="Consolas" w:cs="Consolas"/>
+                <w:color w:val="A31515"/>
+                <w:sz w:val="19"/>
+                <w:szCs w:val="19"/>
+              </w:rPr>
+              <w:t>session</w:t>
+            </w:r>
+            <w:r>
+              <w:rPr>
+                <w:rFonts w:ascii="Consolas" w:hAnsi="Consolas" w:cs="Consolas"/>
+                <w:color w:val="0000FF"/>
+                <w:sz w:val="19"/>
+                <w:szCs w:val="19"/>
+              </w:rPr>
+              <w:t>&gt;</w:t>
+            </w:r>
+            <w:r>
+              <w:rPr>
                 <w:b/>
                 <w:sz w:val="20"/>
                 <w:szCs w:val="20"/>
               </w:rPr>
-              <w:t>SifFramework.config</w:t>
+              <w:t xml:space="preserve"> Attributes</w:t>
             </w:r>
           </w:p>
         </w:tc>
@@ -462,9 +1249,9 @@
                 <w:color w:val="333333"/>
                 <w:sz w:val="21"/>
                 <w:szCs w:val="21"/>
-                <w:shd w:val="clear" w:color="auto" w:fill="F9F9F9"/>
-              </w:rPr>
-              <w:t>P</w:t>
+                <w:shd w:val="clear" w:color="auto" w:fill="FFFFFF"/>
+              </w:rPr>
+              <w:t>A</w:t>
             </w:r>
             <w:r>
               <w:rPr>
@@ -472,9 +1259,29 @@
                 <w:color w:val="333333"/>
                 <w:sz w:val="21"/>
                 <w:szCs w:val="21"/>
-                <w:shd w:val="clear" w:color="auto" w:fill="F9F9F9"/>
-              </w:rPr>
-              <w:t>assword</w:t>
+                <w:shd w:val="clear" w:color="auto" w:fill="FFFFFF"/>
+              </w:rPr>
+              <w:t>pplication</w:t>
+            </w:r>
+            <w:r>
+              <w:rPr>
+                <w:rFonts w:ascii="Helvetica" w:hAnsi="Helvetica" w:cs="Helvetica"/>
+                <w:color w:val="333333"/>
+                <w:sz w:val="21"/>
+                <w:szCs w:val="21"/>
+                <w:shd w:val="clear" w:color="auto" w:fill="FFFFFF"/>
+              </w:rPr>
+              <w:t xml:space="preserve"> </w:t>
+            </w:r>
+            <w:r>
+              <w:rPr>
+                <w:rFonts w:ascii="Helvetica" w:hAnsi="Helvetica" w:cs="Helvetica"/>
+                <w:color w:val="333333"/>
+                <w:sz w:val="21"/>
+                <w:szCs w:val="21"/>
+                <w:shd w:val="clear" w:color="auto" w:fill="FFFFFF"/>
+              </w:rPr>
+              <w:t>Key</w:t>
             </w:r>
           </w:p>
         </w:tc>
@@ -490,16 +1297,18 @@
                 <w:szCs w:val="20"/>
               </w:rPr>
             </w:pPr>
+            <w:proofErr w:type="spellStart"/>
             <w:r>
               <w:rPr>
                 <w:rFonts w:ascii="Consolas" w:hAnsi="Consolas" w:cs="Consolas"/>
-                <w:color w:val="0000FF"/>
+                <w:color w:val="FF0000"/>
                 <w:sz w:val="19"/>
                 <w:szCs w:val="19"/>
                 <w:highlight w:val="white"/>
               </w:rPr>
-              <w:t>consumer.environment.sharedSecret</w:t>
-            </w:r>
+              <w:t>applicationKey</w:t>
+            </w:r>
+            <w:proofErr w:type="spellEnd"/>
           </w:p>
         </w:tc>
       </w:tr>
@@ -528,7 +1337,7 @@
                 <w:szCs w:val="21"/>
                 <w:shd w:val="clear" w:color="auto" w:fill="F9F9F9"/>
               </w:rPr>
-              <w:t>Create Environment URL</w:t>
+              <w:t>Environment URL</w:t>
             </w:r>
           </w:p>
         </w:tc>
@@ -544,16 +1353,18 @@
                 <w:szCs w:val="20"/>
               </w:rPr>
             </w:pPr>
+            <w:proofErr w:type="spellStart"/>
             <w:r>
               <w:rPr>
                 <w:rFonts w:ascii="Consolas" w:hAnsi="Consolas" w:cs="Consolas"/>
-                <w:color w:val="0000FF"/>
+                <w:color w:val="FF0000"/>
                 <w:sz w:val="19"/>
                 <w:szCs w:val="19"/>
                 <w:highlight w:val="white"/>
               </w:rPr>
-              <w:t>consumer.environment.url</w:t>
-            </w:r>
+              <w:t>environmentUrl</w:t>
+            </w:r>
+            <w:proofErr w:type="spellEnd"/>
           </w:p>
         </w:tc>
       </w:tr>
@@ -582,7 +1393,7 @@
                 <w:szCs w:val="21"/>
                 <w:shd w:val="clear" w:color="auto" w:fill="FFFFFF"/>
               </w:rPr>
-              <w:t>A</w:t>
+              <w:t>S</w:t>
             </w:r>
             <w:r>
               <w:rPr>
@@ -592,7 +1403,7 @@
                 <w:szCs w:val="21"/>
                 <w:shd w:val="clear" w:color="auto" w:fill="FFFFFF"/>
               </w:rPr>
-              <w:t>pplication</w:t>
+              <w:t>ession</w:t>
             </w:r>
             <w:r>
               <w:rPr>
@@ -612,7 +1423,7 @@
                 <w:szCs w:val="21"/>
                 <w:shd w:val="clear" w:color="auto" w:fill="FFFFFF"/>
               </w:rPr>
-              <w:t>Key</w:t>
+              <w:t>Token</w:t>
             </w:r>
           </w:p>
         </w:tc>
@@ -628,16 +1439,18 @@
                 <w:szCs w:val="20"/>
               </w:rPr>
             </w:pPr>
+            <w:proofErr w:type="spellStart"/>
             <w:r>
               <w:rPr>
                 <w:rFonts w:ascii="Consolas" w:hAnsi="Consolas" w:cs="Consolas"/>
-                <w:color w:val="0000FF"/>
+                <w:color w:val="FF0000"/>
                 <w:sz w:val="19"/>
                 <w:szCs w:val="19"/>
                 <w:highlight w:val="white"/>
               </w:rPr>
-              <w:t>consumer.environment.template.applicationKey</w:t>
-            </w:r>
+              <w:t>sessionToken</w:t>
+            </w:r>
+            <w:proofErr w:type="spellEnd"/>
           </w:p>
         </w:tc>
       </w:tr>
@@ -702,16 +1515,18 @@
                 <w:szCs w:val="20"/>
               </w:rPr>
             </w:pPr>
+            <w:proofErr w:type="spellStart"/>
             <w:r>
               <w:rPr>
                 <w:rFonts w:ascii="Consolas" w:hAnsi="Consolas" w:cs="Consolas"/>
-                <w:color w:val="0000FF"/>
+                <w:color w:val="FF0000"/>
                 <w:sz w:val="19"/>
                 <w:szCs w:val="19"/>
                 <w:highlight w:val="white"/>
               </w:rPr>
-              <w:t>consumer.environment.template.solutionId</w:t>
-            </w:r>
+              <w:t>solutionId</w:t>
+            </w:r>
+            <w:proofErr w:type="spellEnd"/>
           </w:p>
         </w:tc>
       </w:tr>
@@ -786,338 +1601,7 @@
                 <w:szCs w:val="20"/>
               </w:rPr>
             </w:pPr>
-            <w:r>
-              <w:rPr>
-                <w:rFonts w:ascii="Consolas" w:hAnsi="Consolas" w:cs="Consolas"/>
-                <w:color w:val="0000FF"/>
-                <w:sz w:val="19"/>
-                <w:szCs w:val="19"/>
-                <w:highlight w:val="white"/>
-              </w:rPr>
-              <w:t>consumer.environment.template.userToken</w:t>
-            </w:r>
-          </w:p>
-        </w:tc>
-      </w:tr>
-    </w:tbl>
-    <w:p/>
-    <w:p>
-      <w:r>
-        <w:t>If the</w:t>
-      </w:r>
-      <w:r>
-        <w:t>re are values provided for</w:t>
-      </w:r>
-      <w:r>
-        <w:t xml:space="preserve"> “S</w:t>
-      </w:r>
-      <w:r>
-        <w:t>ession</w:t>
-      </w:r>
-      <w:r>
-        <w:t xml:space="preserve"> </w:t>
-      </w:r>
-      <w:r>
-        <w:t xml:space="preserve">Token” and “Environment URL” </w:t>
-      </w:r>
-      <w:r>
-        <w:t>in</w:t>
-      </w:r>
-      <w:r>
-        <w:t xml:space="preserve"> the </w:t>
-      </w:r>
-      <w:r>
-        <w:t xml:space="preserve">HITS Database Information page </w:t>
-      </w:r>
-      <w:r>
-        <w:t>(</w:t>
-      </w:r>
-      <w:r>
-        <w:t>2</w:t>
-      </w:r>
-      <w:r>
-        <w:t>),</w:t>
-      </w:r>
-      <w:r>
-        <w:t xml:space="preserve"> then </w:t>
-      </w:r>
-      <w:r>
-        <w:t>a SIF Environment ha</w:t>
-      </w:r>
-      <w:r>
-        <w:t xml:space="preserve">s </w:t>
-      </w:r>
-      <w:r>
-        <w:t>previously been</w:t>
-      </w:r>
-      <w:r>
-        <w:t xml:space="preserve"> created </w:t>
-      </w:r>
-      <w:r>
-        <w:t xml:space="preserve">which you will need </w:t>
-      </w:r>
-      <w:r>
-        <w:t xml:space="preserve">your </w:t>
-      </w:r>
-      <w:r>
-        <w:t>C</w:t>
-      </w:r>
-      <w:r>
-        <w:t>onsumer to connect to. In this case</w:t>
-      </w:r>
-      <w:r>
-        <w:t>,</w:t>
-      </w:r>
-      <w:r>
-        <w:t xml:space="preserve"> you need to </w:t>
-      </w:r>
-      <w:r>
-        <w:t xml:space="preserve">add a </w:t>
-      </w:r>
-      <w:r>
-        <w:rPr>
-          <w:rFonts w:ascii="Consolas" w:hAnsi="Consolas" w:cs="Consolas"/>
-          <w:color w:val="0000FF"/>
-          <w:sz w:val="19"/>
-          <w:szCs w:val="19"/>
-          <w:highlight w:val="white"/>
-        </w:rPr>
-        <w:t>&lt;</w:t>
-      </w:r>
-      <w:r>
-        <w:rPr>
-          <w:rFonts w:ascii="Consolas" w:hAnsi="Consolas" w:cs="Consolas"/>
-          <w:color w:val="A31515"/>
-          <w:sz w:val="19"/>
-          <w:szCs w:val="19"/>
-          <w:highlight w:val="white"/>
-        </w:rPr>
-        <w:t>session</w:t>
-      </w:r>
-      <w:r>
-        <w:rPr>
-          <w:rFonts w:ascii="Consolas" w:hAnsi="Consolas" w:cs="Consolas"/>
-          <w:color w:val="0000FF"/>
-          <w:sz w:val="19"/>
-          <w:szCs w:val="19"/>
-          <w:highlight w:val="white"/>
-        </w:rPr>
-        <w:t>&gt;</w:t>
-      </w:r>
-      <w:r>
-        <w:t xml:space="preserve"> element as a child of the </w:t>
-      </w:r>
-      <w:r>
-        <w:rPr>
-          <w:rFonts w:ascii="Consolas" w:hAnsi="Consolas" w:cs="Consolas"/>
-          <w:color w:val="0000FF"/>
-          <w:sz w:val="19"/>
-          <w:szCs w:val="19"/>
-          <w:highlight w:val="white"/>
-        </w:rPr>
-        <w:t>&lt;</w:t>
-      </w:r>
-      <w:r>
-        <w:rPr>
-          <w:rFonts w:ascii="Consolas" w:hAnsi="Consolas" w:cs="Consolas"/>
-          <w:color w:val="A31515"/>
-          <w:sz w:val="19"/>
-          <w:szCs w:val="19"/>
-          <w:highlight w:val="white"/>
-        </w:rPr>
-        <w:t>sessions</w:t>
-      </w:r>
-      <w:r>
-        <w:rPr>
-          <w:rFonts w:ascii="Consolas" w:hAnsi="Consolas" w:cs="Consolas"/>
-          <w:color w:val="0000FF"/>
-          <w:sz w:val="19"/>
-          <w:szCs w:val="19"/>
-          <w:highlight w:val="white"/>
-        </w:rPr>
-        <w:t>&gt;</w:t>
-      </w:r>
-      <w:r>
-        <w:t xml:space="preserve"> element in the SifFramework.config file, and </w:t>
-      </w:r>
-      <w:r>
-        <w:t>set the following additional properties</w:t>
-      </w:r>
-      <w:r>
-        <w:t xml:space="preserve"> from the </w:t>
-      </w:r>
-      <w:r>
-        <w:t>HITS Database Information page</w:t>
-      </w:r>
-      <w:r>
-        <w:t>.</w:t>
-      </w:r>
-    </w:p>
-    <w:p/>
-    <w:tbl>
-      <w:tblPr>
-        <w:tblStyle w:val="TableGrid"/>
-        <w:tblW w:w="0" w:type="auto"/>
-        <w:jc w:val="center"/>
-        <w:tblLook w:val="04A0" w:firstRow="1" w:lastRow="0" w:firstColumn="1" w:lastColumn="0" w:noHBand="0" w:noVBand="1"/>
-      </w:tblPr>
-      <w:tblGrid>
-        <w:gridCol w:w="2644"/>
-        <w:gridCol w:w="4813"/>
-      </w:tblGrid>
-      <w:tr>
-        <w:trPr>
-          <w:trHeight w:val="397"/>
-          <w:jc w:val="center"/>
-        </w:trPr>
-        <w:tc>
-          <w:tcPr>
-            <w:tcW w:w="2644" w:type="dxa"/>
-            <w:shd w:val="clear" w:color="auto" w:fill="F2F2F2" w:themeFill="background1" w:themeFillShade="F2"/>
-            <w:vAlign w:val="center"/>
-          </w:tcPr>
-          <w:p>
-            <w:pPr>
-              <w:rPr>
-                <w:b/>
-                <w:sz w:val="20"/>
-                <w:szCs w:val="20"/>
-              </w:rPr>
-            </w:pPr>
-            <w:r>
-              <w:rPr>
-                <w:b/>
-                <w:sz w:val="20"/>
-                <w:szCs w:val="20"/>
-              </w:rPr>
-              <w:lastRenderedPageBreak/>
-              <w:t>HITS Dashboard</w:t>
-            </w:r>
-          </w:p>
-        </w:tc>
-        <w:tc>
-          <w:tcPr>
-            <w:tcW w:w="4813" w:type="dxa"/>
-            <w:shd w:val="clear" w:color="auto" w:fill="F2F2F2" w:themeFill="background1" w:themeFillShade="F2"/>
-            <w:vAlign w:val="center"/>
-          </w:tcPr>
-          <w:p>
-            <w:pPr>
-              <w:rPr>
-                <w:b/>
-                <w:sz w:val="20"/>
-                <w:szCs w:val="20"/>
-              </w:rPr>
-            </w:pPr>
-            <w:r>
-              <w:rPr>
-                <w:rFonts w:ascii="Consolas" w:hAnsi="Consolas" w:cs="Consolas"/>
-                <w:color w:val="0000FF"/>
-                <w:sz w:val="19"/>
-                <w:szCs w:val="19"/>
-              </w:rPr>
-              <w:t>&lt;</w:t>
-            </w:r>
-            <w:r>
-              <w:rPr>
-                <w:rFonts w:ascii="Consolas" w:hAnsi="Consolas" w:cs="Consolas"/>
-                <w:color w:val="A31515"/>
-                <w:sz w:val="19"/>
-                <w:szCs w:val="19"/>
-              </w:rPr>
-              <w:t>session</w:t>
-            </w:r>
-            <w:r>
-              <w:rPr>
-                <w:rFonts w:ascii="Consolas" w:hAnsi="Consolas" w:cs="Consolas"/>
-                <w:color w:val="0000FF"/>
-                <w:sz w:val="19"/>
-                <w:szCs w:val="19"/>
-              </w:rPr>
-              <w:t>&gt;</w:t>
-            </w:r>
-            <w:r>
-              <w:rPr>
-                <w:b/>
-                <w:sz w:val="20"/>
-                <w:szCs w:val="20"/>
-              </w:rPr>
-              <w:t xml:space="preserve"> Attributes</w:t>
-            </w:r>
-          </w:p>
-        </w:tc>
-      </w:tr>
-      <w:tr>
-        <w:trPr>
-          <w:trHeight w:val="397"/>
-          <w:jc w:val="center"/>
-        </w:trPr>
-        <w:tc>
-          <w:tcPr>
-            <w:tcW w:w="2644" w:type="dxa"/>
-            <w:vAlign w:val="center"/>
-          </w:tcPr>
-          <w:p>
-            <w:pPr>
-              <w:rPr>
-                <w:sz w:val="20"/>
-                <w:szCs w:val="20"/>
-              </w:rPr>
-            </w:pPr>
-            <w:r>
-              <w:rPr>
-                <w:rFonts w:ascii="Helvetica" w:hAnsi="Helvetica" w:cs="Helvetica"/>
-                <w:color w:val="333333"/>
-                <w:sz w:val="21"/>
-                <w:szCs w:val="21"/>
-                <w:shd w:val="clear" w:color="auto" w:fill="FFFFFF"/>
-              </w:rPr>
-              <w:t>A</w:t>
-            </w:r>
-            <w:r>
-              <w:rPr>
-                <w:rFonts w:ascii="Helvetica" w:hAnsi="Helvetica" w:cs="Helvetica"/>
-                <w:color w:val="333333"/>
-                <w:sz w:val="21"/>
-                <w:szCs w:val="21"/>
-                <w:shd w:val="clear" w:color="auto" w:fill="FFFFFF"/>
-              </w:rPr>
-              <w:t>pplication</w:t>
-            </w:r>
-            <w:r>
-              <w:rPr>
-                <w:rFonts w:ascii="Helvetica" w:hAnsi="Helvetica" w:cs="Helvetica"/>
-                <w:color w:val="333333"/>
-                <w:sz w:val="21"/>
-                <w:szCs w:val="21"/>
-                <w:shd w:val="clear" w:color="auto" w:fill="FFFFFF"/>
-              </w:rPr>
-              <w:t xml:space="preserve"> </w:t>
-            </w:r>
-            <w:r>
-              <w:rPr>
-                <w:rFonts w:ascii="Helvetica" w:hAnsi="Helvetica" w:cs="Helvetica"/>
-                <w:color w:val="333333"/>
-                <w:sz w:val="21"/>
-                <w:szCs w:val="21"/>
-                <w:shd w:val="clear" w:color="auto" w:fill="FFFFFF"/>
-              </w:rPr>
-              <w:t>Key</w:t>
-            </w:r>
-          </w:p>
-        </w:tc>
-        <w:tc>
-          <w:tcPr>
-            <w:tcW w:w="4813" w:type="dxa"/>
-            <w:vAlign w:val="center"/>
-          </w:tcPr>
-          <w:p>
-            <w:pPr>
-              <w:rPr>
-                <w:sz w:val="20"/>
-                <w:szCs w:val="20"/>
-              </w:rPr>
-            </w:pPr>
+            <w:proofErr w:type="spellStart"/>
             <w:r>
               <w:rPr>
                 <w:rFonts w:ascii="Consolas" w:hAnsi="Consolas" w:cs="Consolas"/>
@@ -1126,304 +1610,9 @@
                 <w:szCs w:val="19"/>
                 <w:highlight w:val="white"/>
               </w:rPr>
-              <w:t>applicationKey</w:t>
-            </w:r>
-          </w:p>
-        </w:tc>
-      </w:tr>
-      <w:tr>
-        <w:trPr>
-          <w:trHeight w:val="397"/>
-          <w:jc w:val="center"/>
-        </w:trPr>
-        <w:tc>
-          <w:tcPr>
-            <w:tcW w:w="2644" w:type="dxa"/>
-            <w:vAlign w:val="center"/>
-          </w:tcPr>
-          <w:p>
-            <w:pPr>
-              <w:rPr>
-                <w:sz w:val="20"/>
-                <w:szCs w:val="20"/>
-              </w:rPr>
-            </w:pPr>
-            <w:r>
-              <w:rPr>
-                <w:rFonts w:ascii="Helvetica" w:hAnsi="Helvetica" w:cs="Helvetica"/>
-                <w:color w:val="333333"/>
-                <w:sz w:val="21"/>
-                <w:szCs w:val="21"/>
-                <w:shd w:val="clear" w:color="auto" w:fill="F9F9F9"/>
-              </w:rPr>
-              <w:t>Environment URL</w:t>
-            </w:r>
-          </w:p>
-        </w:tc>
-        <w:tc>
-          <w:tcPr>
-            <w:tcW w:w="4813" w:type="dxa"/>
-            <w:vAlign w:val="center"/>
-          </w:tcPr>
-          <w:p>
-            <w:pPr>
-              <w:rPr>
-                <w:sz w:val="20"/>
-                <w:szCs w:val="20"/>
-              </w:rPr>
-            </w:pPr>
-            <w:r>
-              <w:rPr>
-                <w:rFonts w:ascii="Consolas" w:hAnsi="Consolas" w:cs="Consolas"/>
-                <w:color w:val="FF0000"/>
-                <w:sz w:val="19"/>
-                <w:szCs w:val="19"/>
-                <w:highlight w:val="white"/>
-              </w:rPr>
-              <w:t>environmentUrl</w:t>
-            </w:r>
-          </w:p>
-        </w:tc>
-      </w:tr>
-      <w:tr>
-        <w:trPr>
-          <w:trHeight w:val="397"/>
-          <w:jc w:val="center"/>
-        </w:trPr>
-        <w:tc>
-          <w:tcPr>
-            <w:tcW w:w="2644" w:type="dxa"/>
-            <w:vAlign w:val="center"/>
-          </w:tcPr>
-          <w:p>
-            <w:pPr>
-              <w:rPr>
-                <w:sz w:val="20"/>
-                <w:szCs w:val="20"/>
-              </w:rPr>
-            </w:pPr>
-            <w:r>
-              <w:rPr>
-                <w:rFonts w:ascii="Helvetica" w:hAnsi="Helvetica" w:cs="Helvetica"/>
-                <w:color w:val="333333"/>
-                <w:sz w:val="21"/>
-                <w:szCs w:val="21"/>
-                <w:shd w:val="clear" w:color="auto" w:fill="FFFFFF"/>
-              </w:rPr>
-              <w:t>S</w:t>
-            </w:r>
-            <w:r>
-              <w:rPr>
-                <w:rFonts w:ascii="Helvetica" w:hAnsi="Helvetica" w:cs="Helvetica"/>
-                <w:color w:val="333333"/>
-                <w:sz w:val="21"/>
-                <w:szCs w:val="21"/>
-                <w:shd w:val="clear" w:color="auto" w:fill="FFFFFF"/>
-              </w:rPr>
-              <w:t>ession</w:t>
-            </w:r>
-            <w:r>
-              <w:rPr>
-                <w:rFonts w:ascii="Helvetica" w:hAnsi="Helvetica" w:cs="Helvetica"/>
-                <w:color w:val="333333"/>
-                <w:sz w:val="21"/>
-                <w:szCs w:val="21"/>
-                <w:shd w:val="clear" w:color="auto" w:fill="FFFFFF"/>
-              </w:rPr>
-              <w:t xml:space="preserve"> </w:t>
-            </w:r>
-            <w:r>
-              <w:rPr>
-                <w:rFonts w:ascii="Helvetica" w:hAnsi="Helvetica" w:cs="Helvetica"/>
-                <w:color w:val="333333"/>
-                <w:sz w:val="21"/>
-                <w:szCs w:val="21"/>
-                <w:shd w:val="clear" w:color="auto" w:fill="FFFFFF"/>
-              </w:rPr>
-              <w:t>Token</w:t>
-            </w:r>
-          </w:p>
-        </w:tc>
-        <w:tc>
-          <w:tcPr>
-            <w:tcW w:w="4813" w:type="dxa"/>
-            <w:vAlign w:val="center"/>
-          </w:tcPr>
-          <w:p>
-            <w:pPr>
-              <w:rPr>
-                <w:sz w:val="20"/>
-                <w:szCs w:val="20"/>
-              </w:rPr>
-            </w:pPr>
-            <w:r>
-              <w:rPr>
-                <w:rFonts w:ascii="Consolas" w:hAnsi="Consolas" w:cs="Consolas"/>
-                <w:color w:val="FF0000"/>
-                <w:sz w:val="19"/>
-                <w:szCs w:val="19"/>
-                <w:highlight w:val="white"/>
-              </w:rPr>
-              <w:t>sessionToken</w:t>
-            </w:r>
-          </w:p>
-        </w:tc>
-      </w:tr>
-      <w:tr>
-        <w:trPr>
-          <w:trHeight w:val="397"/>
-          <w:jc w:val="center"/>
-        </w:trPr>
-        <w:tc>
-          <w:tcPr>
-            <w:tcW w:w="2644" w:type="dxa"/>
-            <w:vAlign w:val="center"/>
-          </w:tcPr>
-          <w:p>
-            <w:pPr>
-              <w:rPr>
-                <w:sz w:val="20"/>
-                <w:szCs w:val="20"/>
-              </w:rPr>
-            </w:pPr>
-            <w:r>
-              <w:rPr>
-                <w:rFonts w:ascii="Helvetica" w:hAnsi="Helvetica" w:cs="Helvetica"/>
-                <w:color w:val="333333"/>
-                <w:sz w:val="21"/>
-                <w:szCs w:val="21"/>
-                <w:shd w:val="clear" w:color="auto" w:fill="FFFFFF"/>
-              </w:rPr>
-              <w:t>S</w:t>
-            </w:r>
-            <w:r>
-              <w:rPr>
-                <w:rFonts w:ascii="Helvetica" w:hAnsi="Helvetica" w:cs="Helvetica"/>
-                <w:color w:val="333333"/>
-                <w:sz w:val="21"/>
-                <w:szCs w:val="21"/>
-                <w:shd w:val="clear" w:color="auto" w:fill="FFFFFF"/>
-              </w:rPr>
-              <w:t>olution</w:t>
-            </w:r>
-            <w:r>
-              <w:rPr>
-                <w:rFonts w:ascii="Helvetica" w:hAnsi="Helvetica" w:cs="Helvetica"/>
-                <w:color w:val="333333"/>
-                <w:sz w:val="21"/>
-                <w:szCs w:val="21"/>
-                <w:shd w:val="clear" w:color="auto" w:fill="FFFFFF"/>
-              </w:rPr>
-              <w:t xml:space="preserve"> ID</w:t>
-            </w:r>
-          </w:p>
-        </w:tc>
-        <w:tc>
-          <w:tcPr>
-            <w:tcW w:w="4813" w:type="dxa"/>
-            <w:vAlign w:val="center"/>
-          </w:tcPr>
-          <w:p>
-            <w:pPr>
-              <w:rPr>
-                <w:sz w:val="20"/>
-                <w:szCs w:val="20"/>
-              </w:rPr>
-            </w:pPr>
-            <w:r>
-              <w:rPr>
-                <w:rFonts w:ascii="Consolas" w:hAnsi="Consolas" w:cs="Consolas"/>
-                <w:color w:val="FF0000"/>
-                <w:sz w:val="19"/>
-                <w:szCs w:val="19"/>
-                <w:highlight w:val="white"/>
-              </w:rPr>
-              <w:t>solutionId</w:t>
-            </w:r>
-          </w:p>
-        </w:tc>
-      </w:tr>
-      <w:tr>
-        <w:trPr>
-          <w:trHeight w:val="397"/>
-          <w:jc w:val="center"/>
-        </w:trPr>
-        <w:tc>
-          <w:tcPr>
-            <w:tcW w:w="2644" w:type="dxa"/>
-            <w:vAlign w:val="center"/>
-          </w:tcPr>
-          <w:p>
-            <w:pPr>
-              <w:rPr>
-                <w:sz w:val="20"/>
-                <w:szCs w:val="20"/>
-              </w:rPr>
-            </w:pPr>
-            <w:r>
-              <w:rPr>
-                <w:rFonts w:ascii="Helvetica" w:hAnsi="Helvetica" w:cs="Helvetica"/>
-                <w:color w:val="333333"/>
-                <w:sz w:val="21"/>
-                <w:szCs w:val="21"/>
-                <w:shd w:val="clear" w:color="auto" w:fill="F9F9F9"/>
-              </w:rPr>
-              <w:t>U</w:t>
-            </w:r>
-            <w:r>
-              <w:rPr>
-                <w:rFonts w:ascii="Helvetica" w:hAnsi="Helvetica" w:cs="Helvetica"/>
-                <w:color w:val="333333"/>
-                <w:sz w:val="21"/>
-                <w:szCs w:val="21"/>
-                <w:shd w:val="clear" w:color="auto" w:fill="F9F9F9"/>
-              </w:rPr>
-              <w:t>ser</w:t>
-            </w:r>
-            <w:r>
-              <w:rPr>
-                <w:rFonts w:ascii="Helvetica" w:hAnsi="Helvetica" w:cs="Helvetica"/>
-                <w:color w:val="333333"/>
-                <w:sz w:val="21"/>
-                <w:szCs w:val="21"/>
-                <w:shd w:val="clear" w:color="auto" w:fill="F9F9F9"/>
-              </w:rPr>
-              <w:t xml:space="preserve"> </w:t>
-            </w:r>
-            <w:r>
-              <w:rPr>
-                <w:rFonts w:ascii="Helvetica" w:hAnsi="Helvetica" w:cs="Helvetica"/>
-                <w:color w:val="333333"/>
-                <w:sz w:val="21"/>
-                <w:szCs w:val="21"/>
-                <w:shd w:val="clear" w:color="auto" w:fill="F9F9F9"/>
-              </w:rPr>
-              <w:t>Token</w:t>
-            </w:r>
-          </w:p>
-        </w:tc>
-        <w:tc>
-          <w:tcPr>
-            <w:tcW w:w="4813" w:type="dxa"/>
-            <w:vAlign w:val="center"/>
-          </w:tcPr>
-          <w:p>
-            <w:pPr>
-              <w:rPr>
-                <w:sz w:val="20"/>
-                <w:szCs w:val="20"/>
-              </w:rPr>
-            </w:pPr>
-            <w:r>
-              <w:rPr>
-                <w:rFonts w:ascii="Consolas" w:hAnsi="Consolas" w:cs="Consolas"/>
-                <w:color w:val="FF0000"/>
-                <w:sz w:val="19"/>
-                <w:szCs w:val="19"/>
-                <w:highlight w:val="white"/>
-              </w:rPr>
               <w:t>userToken</w:t>
             </w:r>
+            <w:proofErr w:type="spellEnd"/>
           </w:p>
         </w:tc>
       </w:tr>
@@ -1524,6 +1713,7 @@
         </w:rPr>
         <w:t xml:space="preserve"> </w:t>
       </w:r>
+      <w:proofErr w:type="spellStart"/>
       <w:r>
         <w:rPr>
           <w:rFonts w:ascii="Consolas" w:hAnsi="Consolas" w:cs="Consolas"/>
@@ -1534,6 +1724,7 @@
         </w:rPr>
         <w:t>applicationKey</w:t>
       </w:r>
+      <w:proofErr w:type="spellEnd"/>
       <w:r>
         <w:rPr>
           <w:rFonts w:ascii="Consolas" w:hAnsi="Consolas" w:cs="Consolas"/>
@@ -1644,6 +1835,7 @@
         </w:rPr>
         <w:t xml:space="preserve"> </w:t>
       </w:r>
+      <w:proofErr w:type="spellStart"/>
       <w:r>
         <w:rPr>
           <w:rFonts w:ascii="Consolas" w:hAnsi="Consolas" w:cs="Consolas"/>
@@ -1654,6 +1846,7 @@
         </w:rPr>
         <w:t>sessionToken</w:t>
       </w:r>
+      <w:proofErr w:type="spellEnd"/>
       <w:r>
         <w:rPr>
           <w:rFonts w:ascii="Consolas" w:hAnsi="Consolas" w:cs="Consolas"/>
@@ -1704,6 +1897,7 @@
         </w:rPr>
         <w:t xml:space="preserve"> </w:t>
       </w:r>
+      <w:proofErr w:type="spellStart"/>
       <w:r>
         <w:rPr>
           <w:rFonts w:ascii="Consolas" w:hAnsi="Consolas" w:cs="Consolas"/>
@@ -1714,6 +1908,7 @@
         </w:rPr>
         <w:t>solutionId</w:t>
       </w:r>
+      <w:proofErr w:type="spellEnd"/>
       <w:r>
         <w:rPr>
           <w:rFonts w:ascii="Consolas" w:hAnsi="Consolas" w:cs="Consolas"/>
@@ -1764,6 +1959,7 @@
         </w:rPr>
         <w:t xml:space="preserve"> </w:t>
       </w:r>
+      <w:proofErr w:type="spellStart"/>
       <w:r>
         <w:rPr>
           <w:rFonts w:ascii="Consolas" w:hAnsi="Consolas" w:cs="Consolas"/>
@@ -1774,6 +1970,7 @@
         </w:rPr>
         <w:t>userToken</w:t>
       </w:r>
+      <w:proofErr w:type="spellEnd"/>
       <w:r>
         <w:rPr>
           <w:rFonts w:ascii="Consolas" w:hAnsi="Consolas" w:cs="Consolas"/>
@@ -1876,7 +2073,15 @@
         <w:t xml:space="preserve">After you have </w:t>
       </w:r>
       <w:r>
-        <w:t>updated the SifFramework.config file,</w:t>
+        <w:t xml:space="preserve">updated the </w:t>
+      </w:r>
+      <w:proofErr w:type="spellStart"/>
+      <w:r>
+        <w:t>SifFramework.config</w:t>
+      </w:r>
+      <w:proofErr w:type="spellEnd"/>
+      <w:r>
+        <w:t xml:space="preserve"> file,</w:t>
       </w:r>
       <w:r>
         <w:t xml:space="preserve"> you should be able to start your </w:t>
@@ -1887,8 +2092,6 @@
       <w:r>
         <w:t>onsumer.</w:t>
       </w:r>
-      <w:bookmarkStart w:id="0" w:name="_GoBack"/>
-      <w:bookmarkEnd w:id="0"/>
     </w:p>
     <w:sectPr>
       <w:pgSz w:w="11906" w:h="16838"/>
@@ -1901,7 +2104,7 @@
 </file>
 
 <file path=word/numbering.xml><?xml version="1.0" encoding="utf-8"?>
-<w:numbering xmlns:wpc="http://schemas.microsoft.com/office/word/2010/wordprocessingCanvas" xmlns:cx="http://schemas.microsoft.com/office/drawing/2014/chartex" xmlns:cx1="http://schemas.microsoft.com/office/drawing/2015/9/8/chartex" xmlns:cx2="http://schemas.microsoft.com/office/drawing/2015/10/21/chartex" xmlns:cx3="http://schemas.microsoft.com/office/drawing/2016/5/9/chartex" xmlns:cx4="http://schemas.microsoft.com/office/drawing/2016/5/10/chartex" xmlns:cx5="http://schemas.microsoft.com/office/drawing/2016/5/11/chartex" xmlns:cx6="http://schemas.microsoft.com/office/drawing/2016/5/12/chartex" xmlns:cx7="http://schemas.microsoft.com/office/drawing/2016/5/13/chartex" xmlns:cx8="http://schemas.microsoft.com/office/drawing/2016/5/14/chartex" xmlns:mc="http://schemas.openxmlformats.org/markup-compatibility/2006" xmlns:aink="http://schemas.microsoft.com/office/drawing/2016/ink" xmlns:o="urn:schemas-microsoft-com:office:office" xmlns:r="http://schemas.openxmlformats.org/officeDocument/2006/relationships" xmlns:m="http://schemas.openxmlformats.org/officeDocument/2006/math" xmlns:v="urn:schemas-microsoft-com:vml" xmlns:wp14="http://schemas.microsoft.com/office/word/2010/wordprocessingDrawing" xmlns:wp="http://schemas.openxmlformats.org/drawingml/2006/wordprocessingDrawing" xmlns:w10="urn:schemas-microsoft-com:office:word" xmlns:w="http://schemas.openxmlformats.org/wordprocessingml/2006/main" xmlns:w14="http://schemas.microsoft.com/office/word/2010/wordml" xmlns:w15="http://schemas.microsoft.com/office/word/2012/wordml" xmlns:w16se="http://schemas.microsoft.com/office/word/2015/wordml/symex" xmlns:wpg="http://schemas.microsoft.com/office/word/2010/wordprocessingGroup" xmlns:wpi="http://schemas.microsoft.com/office/word/2010/wordprocessingInk" xmlns:wne="http://schemas.microsoft.com/office/word/2006/wordml" xmlns:wps="http://schemas.microsoft.com/office/word/2010/wordprocessingShape" mc:Ignorable="w14 w15 w16se wp14">
+<w:numbering xmlns:wpc="http://schemas.microsoft.com/office/word/2010/wordprocessingCanvas" xmlns:cx="http://schemas.microsoft.com/office/drawing/2014/chartex" xmlns:cx1="http://schemas.microsoft.com/office/drawing/2015/9/8/chartex" xmlns:cx2="http://schemas.microsoft.com/office/drawing/2015/10/21/chartex" xmlns:cx3="http://schemas.microsoft.com/office/drawing/2016/5/9/chartex" xmlns:cx4="http://schemas.microsoft.com/office/drawing/2016/5/10/chartex" xmlns:cx5="http://schemas.microsoft.com/office/drawing/2016/5/11/chartex" xmlns:cx6="http://schemas.microsoft.com/office/drawing/2016/5/12/chartex" xmlns:cx7="http://schemas.microsoft.com/office/drawing/2016/5/13/chartex" xmlns:cx8="http://schemas.microsoft.com/office/drawing/2016/5/14/chartex" xmlns:mc="http://schemas.openxmlformats.org/markup-compatibility/2006" xmlns:aink="http://schemas.microsoft.com/office/drawing/2016/ink" xmlns:am3d="http://schemas.microsoft.com/office/drawing/2017/model3d" xmlns:o="urn:schemas-microsoft-com:office:office" xmlns:r="http://schemas.openxmlformats.org/officeDocument/2006/relationships" xmlns:m="http://schemas.openxmlformats.org/officeDocument/2006/math" xmlns:v="urn:schemas-microsoft-com:vml" xmlns:wp14="http://schemas.microsoft.com/office/word/2010/wordprocessingDrawing" xmlns:wp="http://schemas.openxmlformats.org/drawingml/2006/wordprocessingDrawing" xmlns:w10="urn:schemas-microsoft-com:office:word" xmlns:w="http://schemas.openxmlformats.org/wordprocessingml/2006/main" xmlns:w14="http://schemas.microsoft.com/office/word/2010/wordml" xmlns:w15="http://schemas.microsoft.com/office/word/2012/wordml" xmlns:w16cid="http://schemas.microsoft.com/office/word/2016/wordml/cid" xmlns:w16se="http://schemas.microsoft.com/office/word/2015/wordml/symex" xmlns:wpg="http://schemas.microsoft.com/office/word/2010/wordprocessingGroup" xmlns:wpi="http://schemas.microsoft.com/office/word/2010/wordprocessingInk" xmlns:wne="http://schemas.microsoft.com/office/word/2006/wordml" xmlns:wps="http://schemas.microsoft.com/office/word/2010/wordprocessingShape" mc:Ignorable="w14 w15 w16se w16cid wp14">
   <w:abstractNum w:abstractNumId="0" w15:restartNumberingAfterBreak="0">
     <w:nsid w:val="04A44520"/>
     <w:multiLevelType w:val="hybridMultilevel"/>
@@ -2111,7 +2314,7 @@
 </file>
 
 <file path=word/styles.xml><?xml version="1.0" encoding="utf-8"?>
-<w:styles xmlns:mc="http://schemas.openxmlformats.org/markup-compatibility/2006" xmlns:r="http://schemas.openxmlformats.org/officeDocument/2006/relationships" xmlns:w="http://schemas.openxmlformats.org/wordprocessingml/2006/main" xmlns:w14="http://schemas.microsoft.com/office/word/2010/wordml" xmlns:w15="http://schemas.microsoft.com/office/word/2012/wordml" xmlns:w16se="http://schemas.microsoft.com/office/word/2015/wordml/symex" mc:Ignorable="w14 w15 w16se">
+<w:styles xmlns:mc="http://schemas.openxmlformats.org/markup-compatibility/2006" xmlns:r="http://schemas.openxmlformats.org/officeDocument/2006/relationships" xmlns:w="http://schemas.openxmlformats.org/wordprocessingml/2006/main" xmlns:w14="http://schemas.microsoft.com/office/word/2010/wordml" xmlns:w15="http://schemas.microsoft.com/office/word/2012/wordml" xmlns:w16cid="http://schemas.microsoft.com/office/word/2016/wordml/cid" xmlns:w16se="http://schemas.microsoft.com/office/word/2015/wordml/symex" mc:Ignorable="w14 w15 w16se w16cid">
   <w:docDefaults>
     <w:rPrDefault>
       <w:rPr>
@@ -2127,7 +2330,7 @@
       </w:pPr>
     </w:pPrDefault>
   </w:docDefaults>
-  <w:latentStyles w:defLockedState="0" w:defUIPriority="99" w:defSemiHidden="0" w:defUnhideWhenUsed="0" w:defQFormat="0" w:count="374">
+  <w:latentStyles w:defLockedState="0" w:defUIPriority="99" w:defSemiHidden="0" w:defUnhideWhenUsed="0" w:defQFormat="0" w:count="375">
     <w:lsdException w:name="Normal" w:uiPriority="0" w:qFormat="1"/>
     <w:lsdException w:name="heading 1" w:uiPriority="9" w:qFormat="1"/>
     <w:lsdException w:name="heading 2" w:semiHidden="1" w:uiPriority="9" w:unhideWhenUsed="1" w:qFormat="1"/>
@@ -2233,6 +2436,7 @@
     <w:lsdException w:name="HTML Sample" w:semiHidden="1" w:unhideWhenUsed="1"/>
     <w:lsdException w:name="HTML Typewriter" w:semiHidden="1" w:unhideWhenUsed="1"/>
     <w:lsdException w:name="HTML Variable" w:semiHidden="1" w:unhideWhenUsed="1"/>
+    <w:lsdException w:name="Normal Table" w:semiHidden="1" w:unhideWhenUsed="1"/>
     <w:lsdException w:name="annotation subject" w:semiHidden="1" w:unhideWhenUsed="1"/>
     <w:lsdException w:name="No List" w:semiHidden="1" w:unhideWhenUsed="1"/>
     <w:lsdException w:name="Outline List 1" w:semiHidden="1" w:unhideWhenUsed="1"/>
@@ -2279,8 +2483,10 @@
     <w:lsdException w:name="Table Subtle 2" w:semiHidden="1" w:unhideWhenUsed="1"/>
     <w:lsdException w:name="Table Web 1" w:semiHidden="1" w:unhideWhenUsed="1"/>
     <w:lsdException w:name="Table Web 2" w:semiHidden="1" w:unhideWhenUsed="1"/>
+    <w:lsdException w:name="Table Web 3" w:semiHidden="1" w:unhideWhenUsed="1"/>
     <w:lsdException w:name="Balloon Text" w:semiHidden="1" w:unhideWhenUsed="1"/>
     <w:lsdException w:name="Table Grid" w:uiPriority="59"/>
+    <w:lsdException w:name="Table Theme" w:semiHidden="1" w:unhideWhenUsed="1"/>
     <w:lsdException w:name="Placeholder Text" w:semiHidden="1"/>
     <w:lsdException w:name="No Spacing" w:uiPriority="1" w:qFormat="1"/>
     <w:lsdException w:name="Light Shading" w:uiPriority="60"/>
@@ -2499,6 +2705,7 @@
     <w:lsdException w:name="Mention" w:semiHidden="1" w:unhideWhenUsed="1"/>
     <w:lsdException w:name="Smart Hyperlink" w:semiHidden="1" w:unhideWhenUsed="1"/>
     <w:lsdException w:name="Hashtag" w:semiHidden="1" w:unhideWhenUsed="1"/>
+    <w:lsdException w:name="Unresolved Mention" w:semiHidden="1" w:unhideWhenUsed="1"/>
   </w:latentStyles>
   <w:style w:type="paragraph" w:default="1" w:styleId="Normal">
     <w:name w:val="Normal"/>
@@ -2708,6 +2915,18 @@
     <w:rPr>
       <w:color w:val="2B579A"/>
       <w:shd w:val="clear" w:color="auto" w:fill="E6E6E6"/>
+    </w:rPr>
+  </w:style>
+  <w:style w:type="character" w:styleId="FollowedHyperlink">
+    <w:name w:val="FollowedHyperlink"/>
+    <w:basedOn w:val="DefaultParagraphFont"/>
+    <w:uiPriority w:val="99"/>
+    <w:semiHidden/>
+    <w:unhideWhenUsed/>
+    <w:rsid w:val="00E670DC"/>
+    <w:rPr>
+      <w:color w:val="800080" w:themeColor="followedHyperlink"/>
+      <w:u w:val="single"/>
     </w:rPr>
   </w:style>
 </w:styles>
@@ -3003,7 +3222,7 @@
 </file>
 
 <file path=customXml/itemProps1.xml><?xml version="1.0" encoding="utf-8"?>
-<ds:datastoreItem xmlns:ds="http://schemas.openxmlformats.org/officeDocument/2006/customXml" ds:itemID="{AD440C0F-9913-4F76-8B74-E19B0BB6EBE4}">
+<ds:datastoreItem xmlns:ds="http://schemas.openxmlformats.org/officeDocument/2006/customXml" ds:itemID="{47163428-077A-48F1-84DA-D5EC413775F1}">
   <ds:schemaRefs>
     <ds:schemaRef ds:uri="http://schemas.openxmlformats.org/officeDocument/2006/bibliography"/>
   </ds:schemaRefs>

</xml_diff>